<commit_message>
Menus now navigable using only buttons
</commit_message>
<xml_diff>
--- a/issues and improvements.docx
+++ b/issues and improvements.docx
@@ -56,7 +56,7 @@
           <w:lang w:val="en-US"/>
         </w:rPr>
         <w:drawing>
-          <wp:anchor distT="0" distB="0" distL="114300" distR="114300" simplePos="0" relativeHeight="251659264" behindDoc="0" locked="0" layoutInCell="1" allowOverlap="1" wp14:anchorId="6AE72CB5" wp14:editId="6861A342">
+          <wp:anchor distT="0" distB="0" distL="114300" distR="114300" simplePos="0" relativeHeight="251658240" behindDoc="0" locked="0" layoutInCell="1" allowOverlap="1" wp14:anchorId="6AE72CB5" wp14:editId="6861A342">
             <wp:simplePos x="0" y="0"/>
             <wp:positionH relativeFrom="margin">
               <wp:align>left</wp:align>
@@ -79,7 +79,7 @@
                     <pic:cNvPicPr/>
                   </pic:nvPicPr>
                   <pic:blipFill>
-                    <a:blip r:embed="rId4"/>
+                    <a:blip r:embed="rId5"/>
                     <a:stretch>
                       <a:fillRect/>
                     </a:stretch>
@@ -170,7 +170,7 @@
           <w:lang w:val="en-US"/>
         </w:rPr>
         <w:drawing>
-          <wp:anchor distT="0" distB="0" distL="114300" distR="114300" simplePos="0" relativeHeight="251661312" behindDoc="0" locked="0" layoutInCell="1" allowOverlap="1" wp14:anchorId="7E7B4D4B" wp14:editId="635A57CA">
+          <wp:anchor distT="0" distB="0" distL="114300" distR="114300" simplePos="0" relativeHeight="251658241" behindDoc="0" locked="0" layoutInCell="1" allowOverlap="1" wp14:anchorId="7E7B4D4B" wp14:editId="635A57CA">
             <wp:simplePos x="0" y="0"/>
             <wp:positionH relativeFrom="margin">
               <wp:align>left</wp:align>
@@ -193,7 +193,7 @@
                     <pic:cNvPicPr/>
                   </pic:nvPicPr>
                   <pic:blipFill>
-                    <a:blip r:embed="rId5"/>
+                    <a:blip r:embed="rId6"/>
                     <a:stretch>
                       <a:fillRect/>
                     </a:stretch>
@@ -285,7 +285,7 @@
           <w:noProof/>
         </w:rPr>
         <w:drawing>
-          <wp:anchor distT="0" distB="0" distL="114300" distR="114300" simplePos="0" relativeHeight="251663360" behindDoc="0" locked="0" layoutInCell="1" allowOverlap="1" wp14:anchorId="06A109AD" wp14:editId="29A378FB">
+          <wp:anchor distT="0" distB="0" distL="114300" distR="114300" simplePos="0" relativeHeight="251658242" behindDoc="0" locked="0" layoutInCell="1" allowOverlap="1" wp14:anchorId="06A109AD" wp14:editId="29A378FB">
             <wp:simplePos x="0" y="0"/>
             <wp:positionH relativeFrom="margin">
               <wp:align>right</wp:align>
@@ -308,7 +308,7 @@
                     <pic:cNvPicPr/>
                   </pic:nvPicPr>
                   <pic:blipFill rotWithShape="1">
-                    <a:blip r:embed="rId6"/>
+                    <a:blip r:embed="rId7"/>
                     <a:srcRect b="30955"/>
                     <a:stretch/>
                   </pic:blipFill>
@@ -364,6 +364,7 @@
     </w:p>
     <w:p>
       <w:pPr>
+        <w:pStyle w:val="Heading2"/>
         <w:rPr>
           <w:lang w:val="en-US"/>
         </w:rPr>
@@ -373,6 +374,33 @@
           <w:lang w:val="en-US"/>
         </w:rPr>
         <w:t>Buttons</w:t>
+      </w:r>
+    </w:p>
+    <w:p>
+      <w:pPr>
+        <w:rPr>
+          <w:lang w:val="en-US"/>
+        </w:rPr>
+      </w:pPr>
+      <w:r>
+        <w:rPr>
+          <w:lang w:val="en-US"/>
+        </w:rPr>
+        <w:t>The event queue gets cleared when it is read so I cant go through it in the button update method.</w:t>
+      </w:r>
+    </w:p>
+    <w:p>
+      <w:pPr>
+        <w:pStyle w:val="Heading3"/>
+        <w:rPr>
+          <w:lang w:val="en-US"/>
+        </w:rPr>
+      </w:pPr>
+      <w:r>
+        <w:rPr>
+          <w:lang w:val="en-US"/>
+        </w:rPr>
+        <w:t>Relative mouse position in child rect</w:t>
       </w:r>
     </w:p>
     <w:sectPr>
@@ -383,6 +411,10 @@
     </w:sectPr>
   </w:body>
 </w:document>
+</file>
+
+<file path=word/numbering.xml><?xml version="1.0" encoding="utf-8"?>
+<w:numbering xmlns:wpc="http://schemas.microsoft.com/office/word/2010/wordprocessingCanvas" xmlns:cx="http://schemas.microsoft.com/office/drawing/2014/chartex" xmlns:cx1="http://schemas.microsoft.com/office/drawing/2015/9/8/chartex" xmlns:cx2="http://schemas.microsoft.com/office/drawing/2015/10/21/chartex" xmlns:cx3="http://schemas.microsoft.com/office/drawing/2016/5/9/chartex" xmlns:cx4="http://schemas.microsoft.com/office/drawing/2016/5/10/chartex" xmlns:cx5="http://schemas.microsoft.com/office/drawing/2016/5/11/chartex" xmlns:cx6="http://schemas.microsoft.com/office/drawing/2016/5/12/chartex" xmlns:cx7="http://schemas.microsoft.com/office/drawing/2016/5/13/chartex" xmlns:cx8="http://schemas.microsoft.com/office/drawing/2016/5/14/chartex" xmlns:mc="http://schemas.openxmlformats.org/markup-compatibility/2006" xmlns:aink="http://schemas.microsoft.com/office/drawing/2016/ink" xmlns:am3d="http://schemas.microsoft.com/office/drawing/2017/model3d" xmlns:o="urn:schemas-microsoft-com:office:office" xmlns:r="http://schemas.openxmlformats.org/officeDocument/2006/relationships" xmlns:m="http://schemas.openxmlformats.org/officeDocument/2006/math" xmlns:v="urn:schemas-microsoft-com:vml" xmlns:wp14="http://schemas.microsoft.com/office/word/2010/wordprocessingDrawing" xmlns:wp="http://schemas.openxmlformats.org/drawingml/2006/wordprocessingDrawing" xmlns:w10="urn:schemas-microsoft-com:office:word" xmlns:w="http://schemas.openxmlformats.org/wordprocessingml/2006/main" xmlns:w14="http://schemas.microsoft.com/office/word/2010/wordml" xmlns:w15="http://schemas.microsoft.com/office/word/2012/wordml" xmlns:w16cex="http://schemas.microsoft.com/office/word/2018/wordml/cex" xmlns:w16cid="http://schemas.microsoft.com/office/word/2016/wordml/cid" xmlns:w16="http://schemas.microsoft.com/office/word/2018/wordml" xmlns:w16se="http://schemas.microsoft.com/office/word/2015/wordml/symex" xmlns:wpg="http://schemas.microsoft.com/office/word/2010/wordprocessingGroup" xmlns:wpi="http://schemas.microsoft.com/office/word/2010/wordprocessingInk" xmlns:wne="http://schemas.microsoft.com/office/word/2006/wordml" xmlns:wps="http://schemas.microsoft.com/office/word/2010/wordprocessingShape" mc:Ignorable="w14 w15 w16se w16cid w16 w16cex wp14"/>
 </file>
 
 <file path=word/styles.xml><?xml version="1.0" encoding="utf-8"?>
@@ -838,7 +870,6 @@
     <w:next w:val="Normal"/>
     <w:link w:val="Heading3Char"/>
     <w:uiPriority w:val="9"/>
-    <w:semiHidden/>
     <w:unhideWhenUsed/>
     <w:qFormat/>
     <w:rsid w:val="00FC6DC3"/>
@@ -1057,7 +1088,6 @@
     <w:basedOn w:val="DefaultParagraphFont"/>
     <w:link w:val="Heading3"/>
     <w:uiPriority w:val="9"/>
-    <w:semiHidden/>
     <w:rsid w:val="00FC6DC3"/>
     <w:rPr>
       <w:rFonts w:asciiTheme="majorHAnsi" w:eastAsiaTheme="majorEastAsia" w:hAnsiTheme="majorHAnsi" w:cstheme="majorBidi"/>

</xml_diff>